<commit_message>
added technical reference doc that BTM referenced in a post
</commit_message>
<xml_diff>
--- a/Articles to Reference.docx
+++ b/Articles to Reference.docx
@@ -1,6 +1,6 @@
 
 <file path=word/document.xml><?xml version="1.0" encoding="utf-8"?>
-<w:document xmlns:wpc="http://schemas.microsoft.com/office/word/2010/wordprocessingCanvas" xmlns:cx="http://schemas.microsoft.com/office/drawing/2014/chartex" xmlns:cx1="http://schemas.microsoft.com/office/drawing/2015/9/8/chartex" xmlns:cx2="http://schemas.microsoft.com/office/drawing/2015/10/21/chartex" xmlns:cx3="http://schemas.microsoft.com/office/drawing/2016/5/9/chartex" xmlns:cx4="http://schemas.microsoft.com/office/drawing/2016/5/10/chartex" xmlns:cx5="http://schemas.microsoft.com/office/drawing/2016/5/11/chartex" xmlns:cx6="http://schemas.microsoft.com/office/drawing/2016/5/12/chartex" xmlns:cx7="http://schemas.microsoft.com/office/drawing/2016/5/13/chartex" xmlns:cx8="http://schemas.microsoft.com/office/drawing/2016/5/14/chartex" xmlns:mc="http://schemas.openxmlformats.org/markup-compatibility/2006" xmlns:aink="http://schemas.microsoft.com/office/drawing/2016/ink" xmlns:am3d="http://schemas.microsoft.com/office/drawing/2017/model3d" xmlns:o="urn:schemas-microsoft-com:office:office" xmlns:r="http://schemas.openxmlformats.org/officeDocument/2006/relationships" xmlns:m="http://schemas.openxmlformats.org/officeDocument/2006/math" xmlns:v="urn:schemas-microsoft-com:vml" xmlns:wp14="http://schemas.microsoft.com/office/word/2010/wordprocessingDrawing" xmlns:wp="http://schemas.openxmlformats.org/drawingml/2006/wordprocessingDrawing" xmlns:w10="urn:schemas-microsoft-com:office:word" xmlns:w="http://schemas.openxmlformats.org/wordprocessingml/2006/main" xmlns:w14="http://schemas.microsoft.com/office/word/2010/wordml" xmlns:w15="http://schemas.microsoft.com/office/word/2012/wordml" xmlns:w16cid="http://schemas.microsoft.com/office/word/2016/wordml/cid" xmlns:w16se="http://schemas.microsoft.com/office/word/2015/wordml/symex" xmlns:wpg="http://schemas.microsoft.com/office/word/2010/wordprocessingGroup" xmlns:wpi="http://schemas.microsoft.com/office/word/2010/wordprocessingInk" xmlns:wne="http://schemas.microsoft.com/office/word/2006/wordml" xmlns:wps="http://schemas.microsoft.com/office/word/2010/wordprocessingShape" mc:Ignorable="w14 w15 w16se w16cid wp14">
+<w:document xmlns:wpc="http://schemas.microsoft.com/office/word/2010/wordprocessingCanvas" xmlns:cx="http://schemas.microsoft.com/office/drawing/2014/chartex" xmlns:cx1="http://schemas.microsoft.com/office/drawing/2015/9/8/chartex" xmlns:cx2="http://schemas.microsoft.com/office/drawing/2015/10/21/chartex" xmlns:cx3="http://schemas.microsoft.com/office/drawing/2016/5/9/chartex" xmlns:cx4="http://schemas.microsoft.com/office/drawing/2016/5/10/chartex" xmlns:cx5="http://schemas.microsoft.com/office/drawing/2016/5/11/chartex" xmlns:cx6="http://schemas.microsoft.com/office/drawing/2016/5/12/chartex" xmlns:cx7="http://schemas.microsoft.com/office/drawing/2016/5/13/chartex" xmlns:cx8="http://schemas.microsoft.com/office/drawing/2016/5/14/chartex" xmlns:mc="http://schemas.openxmlformats.org/markup-compatibility/2006" xmlns:aink="http://schemas.microsoft.com/office/drawing/2016/ink" xmlns:am3d="http://schemas.microsoft.com/office/drawing/2017/model3d" xmlns:o="urn:schemas-microsoft-com:office:office" xmlns:r="http://schemas.openxmlformats.org/officeDocument/2006/relationships" xmlns:m="http://schemas.openxmlformats.org/officeDocument/2006/math" xmlns:v="urn:schemas-microsoft-com:vml" xmlns:wp14="http://schemas.microsoft.com/office/word/2010/wordprocessingDrawing" xmlns:wp="http://schemas.openxmlformats.org/drawingml/2006/wordprocessingDrawing" xmlns:w10="urn:schemas-microsoft-com:office:word" xmlns:w="http://schemas.openxmlformats.org/wordprocessingml/2006/main" xmlns:w14="http://schemas.microsoft.com/office/word/2010/wordml" xmlns:w15="http://schemas.microsoft.com/office/word/2012/wordml" xmlns:w16cex="http://schemas.microsoft.com/office/word/2018/wordml/cex" xmlns:w16cid="http://schemas.microsoft.com/office/word/2016/wordml/cid" xmlns:w16="http://schemas.microsoft.com/office/word/2018/wordml" xmlns:w16se="http://schemas.microsoft.com/office/word/2015/wordml/symex" xmlns:wpg="http://schemas.microsoft.com/office/word/2010/wordprocessingGroup" xmlns:wpi="http://schemas.microsoft.com/office/word/2010/wordprocessingInk" xmlns:wne="http://schemas.microsoft.com/office/word/2006/wordml" xmlns:wps="http://schemas.microsoft.com/office/word/2010/wordprocessingShape" mc:Ignorable="w14 w15 w16se w16cid w16 w16cex wp14">
   <w:body>
     <w:p>
       <w:r>
@@ -115,18 +115,31 @@
         </w:r>
       </w:hyperlink>
     </w:p>
-    <w:p>
-      <w:bookmarkStart w:id="0" w:name="_GoBack"/>
-      <w:bookmarkEnd w:id="0"/>
-    </w:p>
     <w:p/>
     <w:p>
       <w:r>
+        <w:t>technical paper that BTM references in one of his posts</w:t>
+      </w:r>
+    </w:p>
+    <w:p>
+      <w:hyperlink r:id="rId11" w:history="1">
+        <w:r>
+          <w:rPr>
+            <w:rStyle w:val="Hyperlink"/>
+          </w:rPr>
+          <w:t>https://poseidon01.ssrn.com/delivery.php?ID=156082089114106073086095082122112102002054084092007058124025029088064092014090120096027019013002018046016031082066088077093117059084071008033069116001067093017028000007083005089006080006119101127097117020028091087115016117027064066080001084079108006&amp;EXT=pdf&amp;INDEX=TRUE</w:t>
+        </w:r>
+      </w:hyperlink>
+    </w:p>
+    <w:p/>
+    <w:p/>
+    <w:p>
+      <w:r>
         <w:t>Articles of some guy trying to copy breaking the market</w:t>
       </w:r>
     </w:p>
     <w:p>
-      <w:hyperlink r:id="rId11" w:history="1">
+      <w:hyperlink r:id="rId12" w:history="1">
         <w:r>
           <w:rPr>
             <w:rStyle w:val="Hyperlink"/>
@@ -150,7 +163,7 @@
 </file>
 
 <file path=word/styles.xml><?xml version="1.0" encoding="utf-8"?>
-<w:styles xmlns:mc="http://schemas.openxmlformats.org/markup-compatibility/2006" xmlns:r="http://schemas.openxmlformats.org/officeDocument/2006/relationships" xmlns:w="http://schemas.openxmlformats.org/wordprocessingml/2006/main" xmlns:w14="http://schemas.microsoft.com/office/word/2010/wordml" xmlns:w15="http://schemas.microsoft.com/office/word/2012/wordml" xmlns:w16cid="http://schemas.microsoft.com/office/word/2016/wordml/cid" xmlns:w16se="http://schemas.microsoft.com/office/word/2015/wordml/symex" mc:Ignorable="w14 w15 w16se w16cid">
+<w:styles xmlns:mc="http://schemas.openxmlformats.org/markup-compatibility/2006" xmlns:r="http://schemas.openxmlformats.org/officeDocument/2006/relationships" xmlns:w="http://schemas.openxmlformats.org/wordprocessingml/2006/main" xmlns:w14="http://schemas.microsoft.com/office/word/2010/wordml" xmlns:w15="http://schemas.microsoft.com/office/word/2012/wordml" xmlns:w16cex="http://schemas.microsoft.com/office/word/2018/wordml/cex" xmlns:w16cid="http://schemas.microsoft.com/office/word/2016/wordml/cid" xmlns:w16="http://schemas.microsoft.com/office/word/2018/wordml" xmlns:w16se="http://schemas.microsoft.com/office/word/2015/wordml/symex" mc:Ignorable="w14 w15 w16se w16cid w16 w16cex">
   <w:docDefaults>
     <w:rPrDefault>
       <w:rPr>
@@ -272,6 +285,7 @@
     <w:lsdException w:name="HTML Sample" w:semiHidden="1" w:unhideWhenUsed="1"/>
     <w:lsdException w:name="HTML Typewriter" w:semiHidden="1" w:unhideWhenUsed="1"/>
     <w:lsdException w:name="HTML Variable" w:semiHidden="1" w:unhideWhenUsed="1"/>
+    <w:lsdException w:name="Normal Table" w:semiHidden="1" w:unhideWhenUsed="1"/>
     <w:lsdException w:name="annotation subject" w:semiHidden="1" w:unhideWhenUsed="1"/>
     <w:lsdException w:name="No List" w:semiHidden="1" w:unhideWhenUsed="1"/>
     <w:lsdException w:name="Outline List 1" w:semiHidden="1" w:unhideWhenUsed="1"/>
@@ -318,8 +332,10 @@
     <w:lsdException w:name="Table Subtle 2" w:semiHidden="1" w:unhideWhenUsed="1"/>
     <w:lsdException w:name="Table Web 1" w:semiHidden="1" w:unhideWhenUsed="1"/>
     <w:lsdException w:name="Table Web 2" w:semiHidden="1" w:unhideWhenUsed="1"/>
+    <w:lsdException w:name="Table Web 3" w:semiHidden="1" w:unhideWhenUsed="1"/>
     <w:lsdException w:name="Balloon Text" w:semiHidden="1" w:unhideWhenUsed="1"/>
     <w:lsdException w:name="Table Grid" w:uiPriority="39"/>
+    <w:lsdException w:name="Table Theme" w:semiHidden="1" w:unhideWhenUsed="1"/>
     <w:lsdException w:name="Placeholder Text" w:semiHidden="1"/>
     <w:lsdException w:name="No Spacing" w:uiPriority="1" w:qFormat="1"/>
     <w:lsdException w:name="Light Shading" w:uiPriority="60"/>
@@ -593,6 +609,18 @@
     <w:rPr>
       <w:color w:val="605E5C"/>
       <w:shd w:val="clear" w:color="auto" w:fill="E1DFDD"/>
+    </w:rPr>
+  </w:style>
+  <w:style w:type="character" w:styleId="FollowedHyperlink">
+    <w:name w:val="FollowedHyperlink"/>
+    <w:basedOn w:val="DefaultParagraphFont"/>
+    <w:uiPriority w:val="99"/>
+    <w:semiHidden/>
+    <w:unhideWhenUsed/>
+    <w:rsid w:val="008D68D2"/>
+    <w:rPr>
+      <w:color w:val="954F72" w:themeColor="followedHyperlink"/>
+      <w:u w:val="single"/>
     </w:rPr>
   </w:style>
 </w:styles>

</xml_diff>

<commit_message>
found more resources on shannon's demon also added to excel sheet
</commit_message>
<xml_diff>
--- a/Articles to Reference.docx
+++ b/Articles to Reference.docx
@@ -1,6 +1,6 @@
 
 <file path=word/document.xml><?xml version="1.0" encoding="utf-8"?>
-<w:document xmlns:wpc="http://schemas.microsoft.com/office/word/2010/wordprocessingCanvas" xmlns:cx="http://schemas.microsoft.com/office/drawing/2014/chartex" xmlns:cx1="http://schemas.microsoft.com/office/drawing/2015/9/8/chartex" xmlns:cx2="http://schemas.microsoft.com/office/drawing/2015/10/21/chartex" xmlns:cx3="http://schemas.microsoft.com/office/drawing/2016/5/9/chartex" xmlns:cx4="http://schemas.microsoft.com/office/drawing/2016/5/10/chartex" xmlns:cx5="http://schemas.microsoft.com/office/drawing/2016/5/11/chartex" xmlns:cx6="http://schemas.microsoft.com/office/drawing/2016/5/12/chartex" xmlns:cx7="http://schemas.microsoft.com/office/drawing/2016/5/13/chartex" xmlns:cx8="http://schemas.microsoft.com/office/drawing/2016/5/14/chartex" xmlns:mc="http://schemas.openxmlformats.org/markup-compatibility/2006" xmlns:aink="http://schemas.microsoft.com/office/drawing/2016/ink" xmlns:am3d="http://schemas.microsoft.com/office/drawing/2017/model3d" xmlns:o="urn:schemas-microsoft-com:office:office" xmlns:r="http://schemas.openxmlformats.org/officeDocument/2006/relationships" xmlns:m="http://schemas.openxmlformats.org/officeDocument/2006/math" xmlns:v="urn:schemas-microsoft-com:vml" xmlns:wp14="http://schemas.microsoft.com/office/word/2010/wordprocessingDrawing" xmlns:wp="http://schemas.openxmlformats.org/drawingml/2006/wordprocessingDrawing" xmlns:w10="urn:schemas-microsoft-com:office:word" xmlns:w="http://schemas.openxmlformats.org/wordprocessingml/2006/main" xmlns:w14="http://schemas.microsoft.com/office/word/2010/wordml" xmlns:w15="http://schemas.microsoft.com/office/word/2012/wordml" xmlns:w16cex="http://schemas.microsoft.com/office/word/2018/wordml/cex" xmlns:w16cid="http://schemas.microsoft.com/office/word/2016/wordml/cid" xmlns:w16="http://schemas.microsoft.com/office/word/2018/wordml" xmlns:w16se="http://schemas.microsoft.com/office/word/2015/wordml/symex" xmlns:wpg="http://schemas.microsoft.com/office/word/2010/wordprocessingGroup" xmlns:wpi="http://schemas.microsoft.com/office/word/2010/wordprocessingInk" xmlns:wne="http://schemas.microsoft.com/office/word/2006/wordml" xmlns:wps="http://schemas.microsoft.com/office/word/2010/wordprocessingShape" mc:Ignorable="w14 w15 w16se w16cid w16 w16cex wp14">
+<w:document xmlns:wpc="http://schemas.microsoft.com/office/word/2010/wordprocessingCanvas" xmlns:cx="http://schemas.microsoft.com/office/drawing/2014/chartex" xmlns:cx1="http://schemas.microsoft.com/office/drawing/2015/9/8/chartex" xmlns:cx2="http://schemas.microsoft.com/office/drawing/2015/10/21/chartex" xmlns:cx3="http://schemas.microsoft.com/office/drawing/2016/5/9/chartex" xmlns:cx4="http://schemas.microsoft.com/office/drawing/2016/5/10/chartex" xmlns:cx5="http://schemas.microsoft.com/office/drawing/2016/5/11/chartex" xmlns:cx6="http://schemas.microsoft.com/office/drawing/2016/5/12/chartex" xmlns:cx7="http://schemas.microsoft.com/office/drawing/2016/5/13/chartex" xmlns:cx8="http://schemas.microsoft.com/office/drawing/2016/5/14/chartex" xmlns:mc="http://schemas.openxmlformats.org/markup-compatibility/2006" xmlns:aink="http://schemas.microsoft.com/office/drawing/2016/ink" xmlns:am3d="http://schemas.microsoft.com/office/drawing/2017/model3d" xmlns:o="urn:schemas-microsoft-com:office:office" xmlns:r="http://schemas.openxmlformats.org/officeDocument/2006/relationships" xmlns:m="http://schemas.openxmlformats.org/officeDocument/2006/math" xmlns:v="urn:schemas-microsoft-com:vml" xmlns:wp14="http://schemas.microsoft.com/office/word/2010/wordprocessingDrawing" xmlns:wp="http://schemas.openxmlformats.org/drawingml/2006/wordprocessingDrawing" xmlns:w10="urn:schemas-microsoft-com:office:word" xmlns:w="http://schemas.openxmlformats.org/wordprocessingml/2006/main" xmlns:w14="http://schemas.microsoft.com/office/word/2010/wordml" xmlns:w15="http://schemas.microsoft.com/office/word/2012/wordml" xmlns:w16cid="http://schemas.microsoft.com/office/word/2016/wordml/cid" xmlns:w16se="http://schemas.microsoft.com/office/word/2015/wordml/symex" xmlns:wpg="http://schemas.microsoft.com/office/word/2010/wordprocessingGroup" xmlns:wpi="http://schemas.microsoft.com/office/word/2010/wordprocessingInk" xmlns:wne="http://schemas.microsoft.com/office/word/2006/wordml" xmlns:wps="http://schemas.microsoft.com/office/word/2010/wordprocessingShape" mc:Ignorable="w14 w15 w16se w16cid wp14">
   <w:body>
     <w:p>
       <w:r>
@@ -149,6 +149,46 @@
       </w:hyperlink>
     </w:p>
     <w:p/>
+    <w:p>
+      <w:r>
+        <w:t>More explanation of Shannon’s Demon (blog post referred by BTM)</w:t>
+      </w:r>
+    </w:p>
+    <w:p>
+      <w:hyperlink r:id="rId13" w:history="1">
+        <w:r>
+          <w:rPr>
+            <w:rStyle w:val="Hyperlink"/>
+          </w:rPr>
+          <w:t>http://gestaltu.blogspot.com/2012/02/volatility-harvesting-and-importance-of.html</w:t>
+        </w:r>
+      </w:hyperlink>
+    </w:p>
+    <w:p>
+      <w:r>
+        <w:lastRenderedPageBreak/>
+        <w:t>Another Shannon’s Demon Article referenced by BTM</w:t>
+      </w:r>
+    </w:p>
+    <w:p>
+      <w:hyperlink r:id="rId14" w:history="1">
+        <w:r>
+          <w:rPr>
+            <w:rStyle w:val="Hyperlink"/>
+          </w:rPr>
+          <w:t>https://thepfengineer.com/2016/04/25/rebalancing-with-shannons-demon/</w:t>
+        </w:r>
+      </w:hyperlink>
+    </w:p>
+    <w:p>
+      <w:bookmarkStart w:id="0" w:name="_GoBack"/>
+      <w:bookmarkEnd w:id="0"/>
+    </w:p>
+    <w:p>
+      <w:r>
+        <w:br w:type="page"/>
+      </w:r>
+    </w:p>
     <w:p/>
     <w:p/>
     <w:p/>
@@ -163,7 +203,7 @@
 </file>
 
 <file path=word/styles.xml><?xml version="1.0" encoding="utf-8"?>
-<w:styles xmlns:mc="http://schemas.openxmlformats.org/markup-compatibility/2006" xmlns:r="http://schemas.openxmlformats.org/officeDocument/2006/relationships" xmlns:w="http://schemas.openxmlformats.org/wordprocessingml/2006/main" xmlns:w14="http://schemas.microsoft.com/office/word/2010/wordml" xmlns:w15="http://schemas.microsoft.com/office/word/2012/wordml" xmlns:w16cex="http://schemas.microsoft.com/office/word/2018/wordml/cex" xmlns:w16cid="http://schemas.microsoft.com/office/word/2016/wordml/cid" xmlns:w16="http://schemas.microsoft.com/office/word/2018/wordml" xmlns:w16se="http://schemas.microsoft.com/office/word/2015/wordml/symex" mc:Ignorable="w14 w15 w16se w16cid w16 w16cex">
+<w:styles xmlns:mc="http://schemas.openxmlformats.org/markup-compatibility/2006" xmlns:r="http://schemas.openxmlformats.org/officeDocument/2006/relationships" xmlns:w="http://schemas.openxmlformats.org/wordprocessingml/2006/main" xmlns:w14="http://schemas.microsoft.com/office/word/2010/wordml" xmlns:w15="http://schemas.microsoft.com/office/word/2012/wordml" xmlns:w16cid="http://schemas.microsoft.com/office/word/2016/wordml/cid" xmlns:w16se="http://schemas.microsoft.com/office/word/2015/wordml/symex" mc:Ignorable="w14 w15 w16se w16cid">
   <w:docDefaults>
     <w:rPrDefault>
       <w:rPr>

</xml_diff>

<commit_message>
added some more refrernces, particularily from bogleheads
</commit_message>
<xml_diff>
--- a/Articles to Reference.docx
+++ b/Articles to Reference.docx
@@ -26,8 +26,13 @@
       </w:hyperlink>
     </w:p>
     <w:p>
-      <w:r>
-        <w:t>This articles outlines the basic theory behind the strategy. We’ve created the same binomial distribution in the excel file in this directory</w:t>
+      <w:proofErr w:type="gramStart"/>
+      <w:r>
+        <w:t>This articles</w:t>
+      </w:r>
+      <w:proofErr w:type="gramEnd"/>
+      <w:r>
+        <w:t xml:space="preserve"> outlines the basic theory behind the strategy. We’ve created the same binomial distribution in the excel file in this directory</w:t>
       </w:r>
     </w:p>
     <w:p>
@@ -96,7 +101,21 @@
           <w:rPr>
             <w:rStyle w:val="Hyperlink"/>
           </w:rPr>
-          <w:t>https://breakingthemarket.com/optimum-portfolio-two-assets-and-cash/</w:t>
+          <w:t>https://breakingthemarket.com/optimum-portfolio-two-assets-and</w:t>
+        </w:r>
+        <w:bookmarkStart w:id="0" w:name="_GoBack"/>
+        <w:bookmarkEnd w:id="0"/>
+        <w:r>
+          <w:rPr>
+            <w:rStyle w:val="Hyperlink"/>
+          </w:rPr>
+          <w:t>-</w:t>
+        </w:r>
+        <w:r>
+          <w:rPr>
+            <w:rStyle w:val="Hyperlink"/>
+          </w:rPr>
+          <w:t>cash/</w:t>
         </w:r>
       </w:hyperlink>
     </w:p>
@@ -111,7 +130,19 @@
           <w:rPr>
             <w:rStyle w:val="Hyperlink"/>
           </w:rPr>
-          <w:t>https://breakingthemarket.com/the-ultimate-401k-strategy/</w:t>
+          <w:t>https://breakingthemarket.com/the-u</w:t>
+        </w:r>
+        <w:r>
+          <w:rPr>
+            <w:rStyle w:val="Hyperlink"/>
+          </w:rPr>
+          <w:t>l</w:t>
+        </w:r>
+        <w:r>
+          <w:rPr>
+            <w:rStyle w:val="Hyperlink"/>
+          </w:rPr>
+          <w:t>timate-401k-strategy/</w:t>
         </w:r>
       </w:hyperlink>
     </w:p>
@@ -180,10 +211,23 @@
         </w:r>
       </w:hyperlink>
     </w:p>
-    <w:p>
-      <w:bookmarkStart w:id="0" w:name="_GoBack"/>
-      <w:bookmarkEnd w:id="0"/>
-    </w:p>
+    <w:p/>
+    <w:p>
+      <w:r>
+        <w:t>Breaking the Markets bogle heads account</w:t>
+      </w:r>
+    </w:p>
+    <w:p>
+      <w:hyperlink r:id="rId15" w:history="1">
+        <w:r>
+          <w:rPr>
+            <w:rStyle w:val="Hyperlink"/>
+          </w:rPr>
+          <w:t>https://www.bogleheads.org/forum/memberlist.php?mode=viewprofile&amp;u=157744</w:t>
+        </w:r>
+      </w:hyperlink>
+    </w:p>
+    <w:p/>
     <w:p>
       <w:r>
         <w:br w:type="page"/>

</xml_diff>